<commit_message>
aes description read it please
</commit_message>
<xml_diff>
--- a/AES.docx
+++ b/AES.docx
@@ -29,265 +29,981 @@
           <w:lang w:val="en-US"/>
         </w:rPr>
       </w:pPr>
-    </w:p>
-    <w:p>
-      <w:pPr>
-        <w:jc w:val="left"/>
-        <w:rPr>
-          <w:sz w:val="28"/>
-          <w:szCs w:val="28"/>
-          <w:lang w:val="en-US"/>
-        </w:rPr>
-      </w:pPr>
-      <w:r>
-        <w:rPr>
-          <w:sz w:val="28"/>
-          <w:szCs w:val="28"/>
-          <w:lang w:val="en-US"/>
-        </w:rPr>
-        <w:t>Sources:</w:t>
-      </w:r>
-    </w:p>
-    <w:p>
-      <w:pPr>
-        <w:jc w:val="left"/>
-        <w:rPr>
-          <w:rFonts w:hint="default"/>
-          <w:sz w:val="28"/>
-          <w:szCs w:val="28"/>
-          <w:lang w:val="en-US"/>
-        </w:rPr>
-      </w:pPr>
-      <w:r>
-        <w:rPr>
-          <w:rFonts w:hint="default"/>
-          <w:sz w:val="28"/>
-          <w:szCs w:val="28"/>
-          <w:lang w:val="en-US"/>
-        </w:rPr>
-        <w:fldChar w:fldCharType="begin"/>
-      </w:r>
-      <w:r>
-        <w:rPr>
-          <w:rFonts w:hint="default"/>
-          <w:sz w:val="28"/>
-          <w:szCs w:val="28"/>
-          <w:lang w:val="en-US"/>
-        </w:rPr>
-        <w:instrText xml:space="preserve"> HYPERLINK "https://www.ijera.com/papers/Vol3_issue1/IW3116621670.pdf" </w:instrText>
-      </w:r>
-      <w:r>
-        <w:rPr>
-          <w:rFonts w:hint="default"/>
-          <w:sz w:val="28"/>
-          <w:szCs w:val="28"/>
-          <w:lang w:val="en-US"/>
-        </w:rPr>
-        <w:fldChar w:fldCharType="separate"/>
-      </w:r>
-      <w:r>
-        <w:rPr>
-          <w:rStyle w:val="3"/>
-          <w:rFonts w:hint="default"/>
-          <w:sz w:val="28"/>
-          <w:szCs w:val="28"/>
-          <w:lang w:val="en-US"/>
-        </w:rPr>
-        <w:t>https://www.ijera.com/papers/Vol3_issue1/IW3116621670.pdf</w:t>
-      </w:r>
-      <w:r>
-        <w:rPr>
-          <w:rFonts w:hint="default"/>
-          <w:sz w:val="28"/>
-          <w:szCs w:val="28"/>
-          <w:lang w:val="en-US"/>
-        </w:rPr>
-        <w:fldChar w:fldCharType="end"/>
-      </w:r>
-    </w:p>
-    <w:p>
-      <w:pPr>
-        <w:jc w:val="left"/>
-        <w:rPr>
-          <w:rFonts w:hint="default"/>
-          <w:sz w:val="28"/>
-          <w:szCs w:val="28"/>
-          <w:lang w:val="en-US"/>
-        </w:rPr>
-      </w:pPr>
-      <w:r>
-        <w:rPr>
-          <w:rFonts w:hint="default"/>
-          <w:sz w:val="28"/>
-          <w:szCs w:val="28"/>
-          <w:lang w:val="en-US"/>
-        </w:rPr>
-        <w:fldChar w:fldCharType="begin"/>
-      </w:r>
-      <w:r>
-        <w:rPr>
-          <w:rFonts w:hint="default"/>
-          <w:sz w:val="28"/>
-          <w:szCs w:val="28"/>
-          <w:lang w:val="en-US"/>
-        </w:rPr>
-        <w:instrText xml:space="preserve"> HYPERLINK "https://en.wikipedia.org/wiki/Advanced_Encryption_Standard" </w:instrText>
-      </w:r>
-      <w:r>
-        <w:rPr>
-          <w:rFonts w:hint="default"/>
-          <w:sz w:val="28"/>
-          <w:szCs w:val="28"/>
-          <w:lang w:val="en-US"/>
-        </w:rPr>
-        <w:fldChar w:fldCharType="separate"/>
-      </w:r>
-      <w:r>
-        <w:rPr>
-          <w:rStyle w:val="3"/>
-          <w:rFonts w:hint="default"/>
-          <w:sz w:val="28"/>
-          <w:szCs w:val="28"/>
-          <w:lang w:val="en-US"/>
-        </w:rPr>
-        <w:t>https://en.wikipedia.org/wiki/Advanced_Encryption_Standard</w:t>
-      </w:r>
-      <w:r>
-        <w:rPr>
-          <w:rFonts w:hint="default"/>
-          <w:sz w:val="28"/>
-          <w:szCs w:val="28"/>
-          <w:lang w:val="en-US"/>
-        </w:rPr>
-        <w:fldChar w:fldCharType="end"/>
-      </w:r>
-    </w:p>
-    <w:p>
-      <w:pPr>
-        <w:jc w:val="left"/>
-        <w:rPr>
-          <w:rFonts w:hint="default"/>
-          <w:sz w:val="28"/>
-          <w:szCs w:val="28"/>
-          <w:lang w:val="en-US"/>
-        </w:rPr>
-      </w:pPr>
-      <w:r>
-        <w:rPr>
-          <w:rFonts w:hint="default"/>
-          <w:sz w:val="28"/>
-          <w:szCs w:val="28"/>
-          <w:lang w:val="en-US"/>
-        </w:rPr>
-        <w:fldChar w:fldCharType="begin"/>
-      </w:r>
-      <w:r>
-        <w:rPr>
-          <w:rFonts w:hint="default"/>
-          <w:sz w:val="28"/>
-          <w:szCs w:val="28"/>
-          <w:lang w:val="en-US"/>
-        </w:rPr>
-        <w:instrText xml:space="preserve"> HYPERLINK "https://en.wikipedia.org/wiki/Rijndael_key_schedule" </w:instrText>
-      </w:r>
-      <w:r>
-        <w:rPr>
-          <w:rFonts w:hint="default"/>
-          <w:sz w:val="28"/>
-          <w:szCs w:val="28"/>
-          <w:lang w:val="en-US"/>
-        </w:rPr>
-        <w:fldChar w:fldCharType="separate"/>
-      </w:r>
-      <w:r>
-        <w:rPr>
-          <w:rStyle w:val="3"/>
-          <w:rFonts w:hint="default"/>
-          <w:sz w:val="28"/>
-          <w:szCs w:val="28"/>
-          <w:lang w:val="en-US"/>
-        </w:rPr>
-        <w:t>https://en.wikipedia.org/wiki/Rijndael_key_schedule</w:t>
-      </w:r>
-      <w:r>
-        <w:rPr>
-          <w:rFonts w:hint="default"/>
-          <w:sz w:val="28"/>
-          <w:szCs w:val="28"/>
-          <w:lang w:val="en-US"/>
-        </w:rPr>
-        <w:fldChar w:fldCharType="end"/>
-      </w:r>
-    </w:p>
-    <w:p>
-      <w:pPr>
-        <w:jc w:val="left"/>
-        <w:rPr>
-          <w:rFonts w:hint="default"/>
-          <w:sz w:val="28"/>
-          <w:szCs w:val="28"/>
-          <w:lang w:val="en-US"/>
-        </w:rPr>
-      </w:pPr>
-      <w:r>
-        <w:rPr>
-          <w:rFonts w:hint="default"/>
-          <w:sz w:val="28"/>
-          <w:szCs w:val="28"/>
-          <w:lang w:val="en-US"/>
-        </w:rPr>
-        <w:fldChar w:fldCharType="begin"/>
-      </w:r>
-      <w:r>
-        <w:rPr>
-          <w:rFonts w:hint="default"/>
-          <w:sz w:val="28"/>
-          <w:szCs w:val="28"/>
-          <w:lang w:val="en-US"/>
-        </w:rPr>
-        <w:instrText xml:space="preserve"> HYPERLINK "https://www.youtube.com/watch?v=gP4PqVGudtg" </w:instrText>
-      </w:r>
-      <w:r>
-        <w:rPr>
-          <w:rFonts w:hint="default"/>
-          <w:sz w:val="28"/>
-          <w:szCs w:val="28"/>
-          <w:lang w:val="en-US"/>
-        </w:rPr>
-        <w:fldChar w:fldCharType="separate"/>
-      </w:r>
-      <w:r>
-        <w:rPr>
-          <w:rStyle w:val="3"/>
-          <w:rFonts w:hint="default"/>
-          <w:sz w:val="28"/>
-          <w:szCs w:val="28"/>
-          <w:lang w:val="en-US"/>
-        </w:rPr>
-        <w:t>https://www.youtube.com/watch?v=gP4PqVGudtg</w:t>
-      </w:r>
-      <w:r>
-        <w:rPr>
-          <w:rFonts w:hint="default"/>
-          <w:sz w:val="28"/>
-          <w:szCs w:val="28"/>
-          <w:lang w:val="en-US"/>
-        </w:rPr>
-        <w:fldChar w:fldCharType="end"/>
-      </w:r>
-    </w:p>
-    <w:p>
-      <w:pPr>
-        <w:jc w:val="left"/>
-        <w:rPr>
-          <w:rFonts w:hint="default"/>
-          <w:sz w:val="28"/>
-          <w:szCs w:val="28"/>
-          <w:lang w:val="en-US"/>
-        </w:rPr>
-      </w:pPr>
+      <w:r>
+        <w:rPr>
+          <w:b/>
+          <w:bCs/>
+          <w:sz w:val="28"/>
+          <w:szCs w:val="28"/>
+          <w:lang w:val="en-US"/>
+        </w:rPr>
+        <w:t>AES</w:t>
+      </w:r>
+      <w:r>
+        <w:rPr>
+          <w:sz w:val="28"/>
+          <w:szCs w:val="28"/>
+          <w:lang w:val="en-US"/>
+        </w:rPr>
+        <w:t xml:space="preserve">(Advanced encryption standard) or known as </w:t>
+      </w:r>
+      <w:r>
+        <w:rPr>
+          <w:b/>
+          <w:bCs/>
+          <w:sz w:val="28"/>
+          <w:szCs w:val="28"/>
+          <w:lang w:val="en-US"/>
+        </w:rPr>
+        <w:t>Rijndael</w:t>
+      </w:r>
+      <w:r>
+        <w:rPr>
+          <w:sz w:val="28"/>
+          <w:szCs w:val="28"/>
+          <w:lang w:val="en-US"/>
+        </w:rPr>
+        <w:t>. It is a symmetric key algorithm. There are different types of AES according to the different length of key (128, 192, 256)</w:t>
+      </w:r>
+    </w:p>
+    <w:p>
+      <w:pPr>
+        <w:jc w:val="left"/>
+        <w:rPr>
+          <w:sz w:val="28"/>
+          <w:szCs w:val="28"/>
+          <w:lang w:val="en-US"/>
+        </w:rPr>
+      </w:pPr>
+    </w:p>
+    <w:p>
+      <w:pPr>
+        <w:jc w:val="left"/>
+        <w:rPr>
+          <w:sz w:val="28"/>
+          <w:szCs w:val="28"/>
+          <w:lang w:val="en-US"/>
+        </w:rPr>
+      </w:pPr>
+      <w:r>
+        <w:rPr>
+          <w:sz w:val="28"/>
+          <w:szCs w:val="28"/>
+          <w:lang w:val="en-US"/>
+        </w:rPr>
+        <w:t>Rounds according to the key size</w:t>
+      </w:r>
+    </w:p>
+    <w:p>
+      <w:pPr>
+        <w:jc w:val="left"/>
+        <w:rPr>
+          <w:b/>
+          <w:bCs/>
+          <w:sz w:val="28"/>
+          <w:szCs w:val="28"/>
+          <w:u w:val="single"/>
+          <w:lang w:val="en-US"/>
+        </w:rPr>
+      </w:pPr>
+      <w:r>
+        <w:rPr>
+          <w:b/>
+          <w:bCs/>
+          <w:sz w:val="28"/>
+          <w:szCs w:val="28"/>
+          <w:u w:val="single"/>
+          <w:lang w:val="en-US"/>
+        </w:rPr>
+        <w:t>128 key size -10 rounds.</w:t>
+      </w:r>
+    </w:p>
+    <w:p>
+      <w:pPr>
+        <w:jc w:val="left"/>
+        <w:rPr>
+          <w:sz w:val="28"/>
+          <w:szCs w:val="28"/>
+          <w:lang w:val="en-US"/>
+        </w:rPr>
+      </w:pPr>
+      <w:r>
+        <w:rPr>
+          <w:sz w:val="28"/>
+          <w:szCs w:val="28"/>
+          <w:lang w:val="en-US"/>
+        </w:rPr>
+        <w:t>192 key size-12 rounds.</w:t>
+      </w:r>
+    </w:p>
+    <w:p>
+      <w:pPr>
+        <w:jc w:val="left"/>
+        <w:rPr>
+          <w:sz w:val="28"/>
+          <w:szCs w:val="28"/>
+          <w:lang w:val="en-US"/>
+        </w:rPr>
+      </w:pPr>
+      <w:r>
+        <w:rPr>
+          <w:sz w:val="28"/>
+          <w:szCs w:val="28"/>
+          <w:lang w:val="en-US"/>
+        </w:rPr>
+        <w:t>256 key size-14 rounds.</w:t>
+      </w:r>
+    </w:p>
+    <w:p>
+      <w:pPr>
+        <w:jc w:val="left"/>
+        <w:rPr>
+          <w:sz w:val="28"/>
+          <w:szCs w:val="28"/>
+          <w:lang w:val="en-US"/>
+        </w:rPr>
+      </w:pPr>
+    </w:p>
+    <w:p>
+      <w:pPr>
+        <w:jc w:val="left"/>
+        <w:rPr>
+          <w:sz w:val="28"/>
+          <w:szCs w:val="28"/>
+          <w:lang w:val="en-US"/>
+        </w:rPr>
+      </w:pPr>
+      <w:r>
+        <w:rPr>
+          <w:sz w:val="28"/>
+          <w:szCs w:val="28"/>
+          <w:lang w:val="en-US"/>
+        </w:rPr>
+        <w:t>Stages of AES(Encryption):-</w:t>
+      </w:r>
+    </w:p>
+    <w:p>
+      <w:pPr>
+        <w:numPr>
+          <w:ilvl w:val="0"/>
+          <w:numId w:val="1"/>
+        </w:numPr>
+        <w:jc w:val="left"/>
+        <w:rPr>
+          <w:sz w:val="28"/>
+          <w:szCs w:val="28"/>
+          <w:lang w:val="en-US"/>
+        </w:rPr>
+      </w:pPr>
+      <w:r>
+        <w:rPr>
+          <w:b/>
+          <w:bCs/>
+          <w:sz w:val="28"/>
+          <w:szCs w:val="28"/>
+          <w:lang w:val="en-US"/>
+        </w:rPr>
+        <w:t>Key expansion</w:t>
+      </w:r>
+      <w:r>
+        <w:rPr>
+          <w:sz w:val="28"/>
+          <w:szCs w:val="28"/>
+          <w:lang w:val="en-US"/>
+        </w:rPr>
+        <w:t>: Creating keys for each rounds from the original key using Rijndael key schedule.</w:t>
+      </w:r>
+    </w:p>
+    <w:p>
+      <w:pPr>
+        <w:numPr>
+          <w:numId w:val="0"/>
+        </w:numPr>
+        <w:jc w:val="left"/>
+        <w:rPr>
+          <w:sz w:val="28"/>
+          <w:szCs w:val="28"/>
+          <w:lang w:val="en-US"/>
+        </w:rPr>
+      </w:pPr>
+      <w:r>
+        <w:rPr>
+          <w:sz w:val="28"/>
+          <w:szCs w:val="28"/>
+          <w:lang w:val="en-US"/>
+        </w:rPr>
+        <w:t>Means for 10 round 10 keys will generated.</w:t>
+      </w:r>
+    </w:p>
+    <w:p>
+      <w:pPr>
+        <w:numPr>
+          <w:numId w:val="0"/>
+        </w:numPr>
+        <w:jc w:val="left"/>
+        <w:rPr>
+          <w:sz w:val="28"/>
+          <w:szCs w:val="28"/>
+          <w:lang w:val="en-US"/>
+        </w:rPr>
+      </w:pPr>
+      <w:r>
+        <w:rPr>
+          <w:sz w:val="28"/>
+          <w:szCs w:val="28"/>
+          <w:lang w:val="en-US"/>
+        </w:rPr>
+        <w:t xml:space="preserve"> </w:t>
+      </w:r>
+    </w:p>
+    <w:p>
+      <w:pPr>
+        <w:numPr>
+          <w:ilvl w:val="0"/>
+          <w:numId w:val="1"/>
+        </w:numPr>
+        <w:ind w:left="0" w:leftChars="0" w:firstLine="0" w:firstLineChars="0"/>
+        <w:jc w:val="left"/>
+        <w:rPr>
+          <w:sz w:val="28"/>
+          <w:szCs w:val="28"/>
+          <w:lang w:val="en-US"/>
+        </w:rPr>
+      </w:pPr>
+      <w:r>
+        <w:rPr>
+          <w:b/>
+          <w:bCs/>
+          <w:sz w:val="28"/>
+          <w:szCs w:val="28"/>
+          <w:lang w:val="en-US"/>
+        </w:rPr>
+        <w:t>Add round key</w:t>
+      </w:r>
+      <w:r>
+        <w:rPr>
+          <w:sz w:val="28"/>
+          <w:szCs w:val="28"/>
+          <w:lang w:val="en-US"/>
+        </w:rPr>
+        <w:t xml:space="preserve"> :Here the original chiper key will be add to the plaintext .</w:t>
+      </w:r>
+    </w:p>
+    <w:p>
+      <w:pPr>
+        <w:numPr>
+          <w:numId w:val="0"/>
+        </w:numPr>
+        <w:ind w:leftChars="0"/>
+        <w:jc w:val="left"/>
+        <w:rPr>
+          <w:sz w:val="28"/>
+          <w:szCs w:val="28"/>
+          <w:lang w:val="en-US"/>
+        </w:rPr>
+      </w:pPr>
+    </w:p>
+    <w:p>
+      <w:pPr>
+        <w:numPr>
+          <w:ilvl w:val="0"/>
+          <w:numId w:val="1"/>
+        </w:numPr>
+        <w:ind w:left="0" w:leftChars="0" w:firstLine="0" w:firstLineChars="0"/>
+        <w:jc w:val="left"/>
+        <w:rPr>
+          <w:sz w:val="28"/>
+          <w:szCs w:val="28"/>
+          <w:lang w:val="en-US"/>
+        </w:rPr>
+      </w:pPr>
+      <w:r>
+        <w:rPr>
+          <w:sz w:val="28"/>
+          <w:szCs w:val="28"/>
+          <w:lang w:val="en-US"/>
+        </w:rPr>
+        <w:t>Next 9 rounds will be as follows:</w:t>
+      </w:r>
+    </w:p>
+    <w:p>
+      <w:pPr>
+        <w:numPr>
+          <w:numId w:val="0"/>
+        </w:numPr>
+        <w:ind w:leftChars="0"/>
+        <w:jc w:val="left"/>
+        <w:rPr>
+          <w:sz w:val="28"/>
+          <w:szCs w:val="28"/>
+          <w:lang w:val="en-US"/>
+        </w:rPr>
+      </w:pPr>
+      <w:r>
+        <w:rPr>
+          <w:b/>
+          <w:bCs/>
+          <w:sz w:val="28"/>
+          <w:szCs w:val="28"/>
+          <w:lang w:val="en-US"/>
+        </w:rPr>
+        <w:t>SubBytes</w:t>
+      </w:r>
+      <w:r>
+        <w:rPr>
+          <w:sz w:val="28"/>
+          <w:szCs w:val="28"/>
+          <w:lang w:val="en-US"/>
+        </w:rPr>
+        <w:t xml:space="preserve"> :Substituting each byte according to the S box </w:t>
+      </w:r>
+    </w:p>
+    <w:p>
+      <w:pPr>
+        <w:numPr>
+          <w:numId w:val="0"/>
+        </w:numPr>
+        <w:ind w:leftChars="0"/>
+        <w:jc w:val="left"/>
+        <w:rPr>
+          <w:sz w:val="28"/>
+          <w:szCs w:val="28"/>
+          <w:lang w:val="en-US"/>
+        </w:rPr>
+      </w:pPr>
+      <w:r>
+        <w:rPr>
+          <w:b/>
+          <w:bCs/>
+          <w:sz w:val="28"/>
+          <w:szCs w:val="28"/>
+          <w:lang w:val="en-US"/>
+        </w:rPr>
+        <w:t>ShiftRow</w:t>
+      </w:r>
+      <w:r>
+        <w:rPr>
+          <w:sz w:val="28"/>
+          <w:szCs w:val="28"/>
+          <w:lang w:val="en-US"/>
+        </w:rPr>
+        <w:t xml:space="preserve"> :Rows will be shifted according to the row number in horizontal left side rotation manner</w:t>
+      </w:r>
+    </w:p>
+    <w:p>
+      <w:pPr>
+        <w:numPr>
+          <w:numId w:val="0"/>
+        </w:numPr>
+        <w:ind w:leftChars="0"/>
+        <w:jc w:val="left"/>
+        <w:rPr>
+          <w:sz w:val="28"/>
+          <w:szCs w:val="28"/>
+          <w:lang w:val="en-US"/>
+        </w:rPr>
+      </w:pPr>
+      <w:r>
+        <w:rPr>
+          <w:b/>
+          <w:bCs/>
+          <w:sz w:val="28"/>
+          <w:szCs w:val="28"/>
+          <w:lang w:val="en-US"/>
+        </w:rPr>
+        <w:t>MixColumn</w:t>
+      </w:r>
+      <w:r>
+        <w:rPr>
+          <w:sz w:val="28"/>
+          <w:szCs w:val="28"/>
+          <w:lang w:val="en-US"/>
+        </w:rPr>
+        <w:t xml:space="preserve"> :In this step each column will go through a invertible linear transformation</w:t>
+      </w:r>
+    </w:p>
+    <w:p>
+      <w:pPr>
+        <w:numPr>
+          <w:numId w:val="0"/>
+        </w:numPr>
+        <w:ind w:leftChars="0"/>
+        <w:jc w:val="left"/>
+        <w:rPr>
+          <w:sz w:val="28"/>
+          <w:szCs w:val="28"/>
+          <w:lang w:val="en-US"/>
+        </w:rPr>
+      </w:pPr>
+      <w:r>
+        <w:rPr>
+          <w:b/>
+          <w:bCs/>
+          <w:sz w:val="28"/>
+          <w:szCs w:val="28"/>
+          <w:lang w:val="en-US"/>
+        </w:rPr>
+        <w:t>AddRoundKey</w:t>
+      </w:r>
+      <w:r>
+        <w:rPr>
+          <w:sz w:val="28"/>
+          <w:szCs w:val="28"/>
+          <w:lang w:val="en-US"/>
+        </w:rPr>
+        <w:t xml:space="preserve"> :Here addition of next 9 keys will take place 1 for each round.</w:t>
+      </w:r>
+    </w:p>
+    <w:p>
+      <w:pPr>
+        <w:numPr>
+          <w:numId w:val="0"/>
+        </w:numPr>
+        <w:ind w:leftChars="0"/>
+        <w:jc w:val="left"/>
+        <w:rPr>
+          <w:b/>
+          <w:bCs/>
+          <w:sz w:val="28"/>
+          <w:szCs w:val="28"/>
+          <w:lang w:val="en-US"/>
+        </w:rPr>
+      </w:pPr>
+    </w:p>
+    <w:p>
+      <w:pPr>
+        <w:numPr>
+          <w:ilvl w:val="0"/>
+          <w:numId w:val="1"/>
+        </w:numPr>
+        <w:ind w:left="0" w:leftChars="0" w:firstLine="0" w:firstLineChars="0"/>
+        <w:jc w:val="left"/>
+        <w:rPr>
+          <w:sz w:val="28"/>
+          <w:szCs w:val="28"/>
+          <w:lang w:val="en-US"/>
+        </w:rPr>
+      </w:pPr>
+      <w:r>
+        <w:rPr>
+          <w:sz w:val="28"/>
+          <w:szCs w:val="28"/>
+          <w:lang w:val="en-US"/>
+        </w:rPr>
+        <w:t>For the last round steps are:</w:t>
+      </w:r>
+    </w:p>
+    <w:p>
+      <w:pPr>
+        <w:numPr>
+          <w:ilvl w:val="0"/>
+          <w:numId w:val="0"/>
+        </w:numPr>
+        <w:ind w:leftChars="0"/>
+        <w:jc w:val="left"/>
+        <w:rPr>
+          <w:sz w:val="28"/>
+          <w:szCs w:val="28"/>
+          <w:lang w:val="en-US"/>
+        </w:rPr>
+      </w:pPr>
+      <w:r>
+        <w:rPr>
+          <w:b/>
+          <w:bCs/>
+          <w:sz w:val="28"/>
+          <w:szCs w:val="28"/>
+          <w:lang w:val="en-US"/>
+        </w:rPr>
+        <w:t>SubBytes</w:t>
+      </w:r>
+      <w:r>
+        <w:rPr>
+          <w:sz w:val="28"/>
+          <w:szCs w:val="28"/>
+          <w:lang w:val="en-US"/>
+        </w:rPr>
+        <w:t xml:space="preserve"> :Substituting each byte according to the S box </w:t>
+      </w:r>
+    </w:p>
+    <w:p>
+      <w:pPr>
+        <w:numPr>
+          <w:ilvl w:val="0"/>
+          <w:numId w:val="0"/>
+        </w:numPr>
+        <w:ind w:leftChars="0"/>
+        <w:jc w:val="left"/>
+        <w:rPr>
+          <w:sz w:val="28"/>
+          <w:szCs w:val="28"/>
+          <w:lang w:val="en-US"/>
+        </w:rPr>
+      </w:pPr>
+      <w:r>
+        <w:rPr>
+          <w:b/>
+          <w:bCs/>
+          <w:sz w:val="28"/>
+          <w:szCs w:val="28"/>
+          <w:lang w:val="en-US"/>
+        </w:rPr>
+        <w:t>ShiftRow</w:t>
+      </w:r>
+      <w:r>
+        <w:rPr>
+          <w:sz w:val="28"/>
+          <w:szCs w:val="28"/>
+          <w:lang w:val="en-US"/>
+        </w:rPr>
+        <w:t xml:space="preserve"> :Rows will be shifted according to the r</w:t>
+      </w:r>
       <w:bookmarkStart w:id="0" w:name="_GoBack"/>
       <w:bookmarkEnd w:id="0"/>
+      <w:r>
+        <w:rPr>
+          <w:sz w:val="28"/>
+          <w:szCs w:val="28"/>
+          <w:lang w:val="en-US"/>
+        </w:rPr>
+        <w:t>ow number in horizontal left side rotation manner</w:t>
+      </w:r>
+    </w:p>
+    <w:p>
+      <w:pPr>
+        <w:numPr>
+          <w:ilvl w:val="0"/>
+          <w:numId w:val="0"/>
+        </w:numPr>
+        <w:ind w:leftChars="0"/>
+        <w:jc w:val="left"/>
+        <w:rPr>
+          <w:sz w:val="28"/>
+          <w:szCs w:val="28"/>
+          <w:lang w:val="en-US"/>
+        </w:rPr>
+      </w:pPr>
+      <w:r>
+        <w:rPr>
+          <w:b/>
+          <w:bCs/>
+          <w:sz w:val="28"/>
+          <w:szCs w:val="28"/>
+          <w:lang w:val="en-US"/>
+        </w:rPr>
+        <w:t>AddRoundKey</w:t>
+      </w:r>
+      <w:r>
+        <w:rPr>
+          <w:sz w:val="28"/>
+          <w:szCs w:val="28"/>
+          <w:lang w:val="en-US"/>
+        </w:rPr>
+        <w:t xml:space="preserve"> :Here addition of last key will take place .</w:t>
+      </w:r>
+    </w:p>
+    <w:p>
+      <w:pPr>
+        <w:numPr>
+          <w:ilvl w:val="0"/>
+          <w:numId w:val="0"/>
+        </w:numPr>
+        <w:ind w:leftChars="0"/>
+        <w:jc w:val="left"/>
+        <w:rPr>
+          <w:sz w:val="28"/>
+          <w:szCs w:val="28"/>
+          <w:lang w:val="en-US"/>
+        </w:rPr>
+      </w:pPr>
+    </w:p>
+    <w:p>
+      <w:pPr>
+        <w:numPr>
+          <w:ilvl w:val="0"/>
+          <w:numId w:val="0"/>
+        </w:numPr>
+        <w:ind w:leftChars="0"/>
+        <w:jc w:val="left"/>
+        <w:rPr>
+          <w:b/>
+          <w:bCs/>
+          <w:i/>
+          <w:iCs/>
+          <w:sz w:val="28"/>
+          <w:szCs w:val="28"/>
+          <w:u w:val="single"/>
+          <w:lang w:val="en-US"/>
+        </w:rPr>
+      </w:pPr>
+      <w:r>
+        <w:rPr>
+          <w:b/>
+          <w:bCs/>
+          <w:i/>
+          <w:iCs/>
+          <w:sz w:val="28"/>
+          <w:szCs w:val="28"/>
+          <w:u w:val="single"/>
+          <w:lang w:val="en-US"/>
+        </w:rPr>
+        <w:t>Decryption will takes place in reverse order.</w:t>
+      </w:r>
+    </w:p>
+    <w:p>
+      <w:pPr>
+        <w:numPr>
+          <w:ilvl w:val="0"/>
+          <w:numId w:val="0"/>
+        </w:numPr>
+        <w:ind w:leftChars="0"/>
+        <w:jc w:val="left"/>
+        <w:rPr>
+          <w:sz w:val="28"/>
+          <w:szCs w:val="28"/>
+          <w:lang w:val="en-US"/>
+        </w:rPr>
+      </w:pPr>
+      <w:r>
+        <w:rPr>
+          <w:sz w:val="28"/>
+          <w:szCs w:val="28"/>
+          <w:lang w:val="en-US"/>
+        </w:rPr>
+        <w:drawing>
+          <wp:inline distT="0" distB="0" distL="114300" distR="114300">
+            <wp:extent cx="4625340" cy="3782060"/>
+            <wp:effectExtent l="0" t="0" r="10160" b="2540"/>
+            <wp:docPr id="1" name="Picture 1" descr="download"/>
+            <wp:cNvGraphicFramePr>
+              <a:graphicFrameLocks xmlns:a="http://schemas.openxmlformats.org/drawingml/2006/main" noChangeAspect="1"/>
+            </wp:cNvGraphicFramePr>
+            <a:graphic xmlns:a="http://schemas.openxmlformats.org/drawingml/2006/main">
+              <a:graphicData uri="http://schemas.openxmlformats.org/drawingml/2006/picture">
+                <pic:pic xmlns:pic="http://schemas.openxmlformats.org/drawingml/2006/picture">
+                  <pic:nvPicPr>
+                    <pic:cNvPr id="1" name="Picture 1" descr="download"/>
+                    <pic:cNvPicPr>
+                      <a:picLocks noChangeAspect="1"/>
+                    </pic:cNvPicPr>
+                  </pic:nvPicPr>
+                  <pic:blipFill>
+                    <a:blip r:embed="rId4"/>
+                    <a:stretch>
+                      <a:fillRect/>
+                    </a:stretch>
+                  </pic:blipFill>
+                  <pic:spPr>
+                    <a:xfrm>
+                      <a:off x="0" y="0"/>
+                      <a:ext cx="4625340" cy="3782060"/>
+                    </a:xfrm>
+                    <a:prstGeom prst="rect">
+                      <a:avLst/>
+                    </a:prstGeom>
+                  </pic:spPr>
+                </pic:pic>
+              </a:graphicData>
+            </a:graphic>
+          </wp:inline>
+        </w:drawing>
+      </w:r>
+    </w:p>
+    <w:p>
+      <w:pPr>
+        <w:numPr>
+          <w:ilvl w:val="0"/>
+          <w:numId w:val="0"/>
+        </w:numPr>
+        <w:ind w:leftChars="0"/>
+        <w:jc w:val="left"/>
+        <w:rPr>
+          <w:sz w:val="28"/>
+          <w:szCs w:val="28"/>
+          <w:lang w:val="en-US"/>
+        </w:rPr>
+      </w:pPr>
+    </w:p>
+    <w:p>
+      <w:pPr>
+        <w:numPr>
+          <w:numId w:val="0"/>
+        </w:numPr>
+        <w:ind w:leftChars="0"/>
+        <w:jc w:val="left"/>
+        <w:rPr>
+          <w:sz w:val="28"/>
+          <w:szCs w:val="28"/>
+          <w:lang w:val="en-US"/>
+        </w:rPr>
+      </w:pPr>
+    </w:p>
+    <w:p>
+      <w:pPr>
+        <w:jc w:val="left"/>
+        <w:rPr>
+          <w:sz w:val="28"/>
+          <w:szCs w:val="28"/>
+          <w:lang w:val="en-US"/>
+        </w:rPr>
+      </w:pPr>
+    </w:p>
+    <w:p>
+      <w:pPr>
+        <w:jc w:val="left"/>
+        <w:rPr>
+          <w:sz w:val="28"/>
+          <w:szCs w:val="28"/>
+          <w:lang w:val="en-US"/>
+        </w:rPr>
+      </w:pPr>
+      <w:r>
+        <w:rPr>
+          <w:sz w:val="28"/>
+          <w:szCs w:val="28"/>
+          <w:lang w:val="en-US"/>
+        </w:rPr>
+        <w:t>Sources:</w:t>
+      </w:r>
+    </w:p>
+    <w:p>
+      <w:pPr>
+        <w:jc w:val="left"/>
+        <w:rPr>
+          <w:rFonts w:hint="default"/>
+          <w:sz w:val="28"/>
+          <w:szCs w:val="28"/>
+          <w:lang w:val="en-US"/>
+        </w:rPr>
+      </w:pPr>
+      <w:r>
+        <w:rPr>
+          <w:rFonts w:hint="default"/>
+          <w:sz w:val="28"/>
+          <w:szCs w:val="28"/>
+          <w:lang w:val="en-US"/>
+        </w:rPr>
+        <w:fldChar w:fldCharType="begin"/>
+      </w:r>
+      <w:r>
+        <w:rPr>
+          <w:rFonts w:hint="default"/>
+          <w:sz w:val="28"/>
+          <w:szCs w:val="28"/>
+          <w:lang w:val="en-US"/>
+        </w:rPr>
+        <w:instrText xml:space="preserve"> HYPERLINK "https://www.ijera.com/papers/Vol3_issue1/IW3116621670.pdf" </w:instrText>
+      </w:r>
+      <w:r>
+        <w:rPr>
+          <w:rFonts w:hint="default"/>
+          <w:sz w:val="28"/>
+          <w:szCs w:val="28"/>
+          <w:lang w:val="en-US"/>
+        </w:rPr>
+        <w:fldChar w:fldCharType="separate"/>
+      </w:r>
+      <w:r>
+        <w:rPr>
+          <w:rStyle w:val="3"/>
+          <w:rFonts w:hint="default"/>
+          <w:sz w:val="28"/>
+          <w:szCs w:val="28"/>
+          <w:lang w:val="en-US"/>
+        </w:rPr>
+        <w:t>https://www.ijera.com/papers/Vol3_issue1/IW3116621670.pdf</w:t>
+      </w:r>
+      <w:r>
+        <w:rPr>
+          <w:rFonts w:hint="default"/>
+          <w:sz w:val="28"/>
+          <w:szCs w:val="28"/>
+          <w:lang w:val="en-US"/>
+        </w:rPr>
+        <w:fldChar w:fldCharType="end"/>
+      </w:r>
+    </w:p>
+    <w:p>
+      <w:pPr>
+        <w:jc w:val="left"/>
+        <w:rPr>
+          <w:rFonts w:hint="default"/>
+          <w:sz w:val="28"/>
+          <w:szCs w:val="28"/>
+          <w:lang w:val="en-US"/>
+        </w:rPr>
+      </w:pPr>
+      <w:r>
+        <w:rPr>
+          <w:rFonts w:hint="default"/>
+          <w:sz w:val="28"/>
+          <w:szCs w:val="28"/>
+          <w:lang w:val="en-US"/>
+        </w:rPr>
+        <w:fldChar w:fldCharType="begin"/>
+      </w:r>
+      <w:r>
+        <w:rPr>
+          <w:rFonts w:hint="default"/>
+          <w:sz w:val="28"/>
+          <w:szCs w:val="28"/>
+          <w:lang w:val="en-US"/>
+        </w:rPr>
+        <w:instrText xml:space="preserve"> HYPERLINK "https://en.wikipedia.org/wiki/Advanced_Encryption_Standard" </w:instrText>
+      </w:r>
+      <w:r>
+        <w:rPr>
+          <w:rFonts w:hint="default"/>
+          <w:sz w:val="28"/>
+          <w:szCs w:val="28"/>
+          <w:lang w:val="en-US"/>
+        </w:rPr>
+        <w:fldChar w:fldCharType="separate"/>
+      </w:r>
+      <w:r>
+        <w:rPr>
+          <w:rStyle w:val="3"/>
+          <w:rFonts w:hint="default"/>
+          <w:sz w:val="28"/>
+          <w:szCs w:val="28"/>
+          <w:lang w:val="en-US"/>
+        </w:rPr>
+        <w:t>https://en.wikipedia.org/wiki/Advanced_Encryption_Standard</w:t>
+      </w:r>
+      <w:r>
+        <w:rPr>
+          <w:rFonts w:hint="default"/>
+          <w:sz w:val="28"/>
+          <w:szCs w:val="28"/>
+          <w:lang w:val="en-US"/>
+        </w:rPr>
+        <w:fldChar w:fldCharType="end"/>
+      </w:r>
+    </w:p>
+    <w:p>
+      <w:pPr>
+        <w:jc w:val="left"/>
+        <w:rPr>
+          <w:rFonts w:hint="default"/>
+          <w:sz w:val="28"/>
+          <w:szCs w:val="28"/>
+          <w:lang w:val="en-US"/>
+        </w:rPr>
+      </w:pPr>
+      <w:r>
+        <w:rPr>
+          <w:rFonts w:hint="default"/>
+          <w:sz w:val="28"/>
+          <w:szCs w:val="28"/>
+          <w:lang w:val="en-US"/>
+        </w:rPr>
+        <w:fldChar w:fldCharType="begin"/>
+      </w:r>
+      <w:r>
+        <w:rPr>
+          <w:rFonts w:hint="default"/>
+          <w:sz w:val="28"/>
+          <w:szCs w:val="28"/>
+          <w:lang w:val="en-US"/>
+        </w:rPr>
+        <w:instrText xml:space="preserve"> HYPERLINK "https://en.wikipedia.org/wiki/Rijndael_key_schedule" </w:instrText>
+      </w:r>
+      <w:r>
+        <w:rPr>
+          <w:rFonts w:hint="default"/>
+          <w:sz w:val="28"/>
+          <w:szCs w:val="28"/>
+          <w:lang w:val="en-US"/>
+        </w:rPr>
+        <w:fldChar w:fldCharType="separate"/>
+      </w:r>
+      <w:r>
+        <w:rPr>
+          <w:rStyle w:val="3"/>
+          <w:rFonts w:hint="default"/>
+          <w:sz w:val="28"/>
+          <w:szCs w:val="28"/>
+          <w:lang w:val="en-US"/>
+        </w:rPr>
+        <w:t>https://en.wikipedia.org/wiki/Rijndael_key_schedule</w:t>
+      </w:r>
+      <w:r>
+        <w:rPr>
+          <w:rFonts w:hint="default"/>
+          <w:sz w:val="28"/>
+          <w:szCs w:val="28"/>
+          <w:lang w:val="en-US"/>
+        </w:rPr>
+        <w:fldChar w:fldCharType="end"/>
+      </w:r>
+    </w:p>
+    <w:p>
+      <w:pPr>
+        <w:jc w:val="left"/>
+        <w:rPr>
+          <w:rFonts w:hint="default"/>
+          <w:sz w:val="28"/>
+          <w:szCs w:val="28"/>
+          <w:lang w:val="en-US"/>
+        </w:rPr>
+      </w:pPr>
+      <w:r>
+        <w:rPr>
+          <w:rFonts w:hint="default"/>
+          <w:sz w:val="28"/>
+          <w:szCs w:val="28"/>
+          <w:lang w:val="en-US"/>
+        </w:rPr>
+        <w:fldChar w:fldCharType="begin"/>
+      </w:r>
+      <w:r>
+        <w:rPr>
+          <w:rFonts w:hint="default"/>
+          <w:sz w:val="28"/>
+          <w:szCs w:val="28"/>
+          <w:lang w:val="en-US"/>
+        </w:rPr>
+        <w:instrText xml:space="preserve"> HYPERLINK "https://www.youtube.com/watch?v=gP4PqVGudtg" </w:instrText>
+      </w:r>
+      <w:r>
+        <w:rPr>
+          <w:rFonts w:hint="default"/>
+          <w:sz w:val="28"/>
+          <w:szCs w:val="28"/>
+          <w:lang w:val="en-US"/>
+        </w:rPr>
+        <w:fldChar w:fldCharType="separate"/>
+      </w:r>
+      <w:r>
+        <w:rPr>
+          <w:rStyle w:val="3"/>
+          <w:rFonts w:hint="default"/>
+          <w:sz w:val="28"/>
+          <w:szCs w:val="28"/>
+          <w:lang w:val="en-US"/>
+        </w:rPr>
+        <w:t>https://www.youtube.com/watch?v=gP4PqVGudtg</w:t>
+      </w:r>
+      <w:r>
+        <w:rPr>
+          <w:rFonts w:hint="default"/>
+          <w:sz w:val="28"/>
+          <w:szCs w:val="28"/>
+          <w:lang w:val="en-US"/>
+        </w:rPr>
+        <w:fldChar w:fldCharType="end"/>
+      </w:r>
+    </w:p>
+    <w:p>
+      <w:pPr>
+        <w:jc w:val="left"/>
+        <w:rPr>
+          <w:rFonts w:hint="default"/>
+          <w:sz w:val="28"/>
+          <w:szCs w:val="28"/>
+          <w:lang w:val="en-US"/>
+        </w:rPr>
+      </w:pPr>
     </w:p>
     <w:sectPr>
       <w:pgSz w:w="11906" w:h="16838"/>
@@ -297,6 +1013,26 @@
     </w:sectPr>
   </w:body>
 </w:document>
+</file>
+
+<file path=word/numbering.xml><?xml version="1.0" encoding="utf-8"?>
+<w:numbering xmlns:wpc="http://schemas.microsoft.com/office/word/2010/wordprocessingCanvas" xmlns:mc="http://schemas.openxmlformats.org/markup-compatibility/2006" xmlns:o="urn:schemas-microsoft-com:office:office" xmlns:r="http://schemas.openxmlformats.org/officeDocument/2006/relationships" xmlns:m="http://schemas.openxmlformats.org/officeDocument/2006/math" xmlns:v="urn:schemas-microsoft-com:vml" xmlns:wp14="http://schemas.microsoft.com/office/word/2010/wordprocessingDrawing" xmlns:wp="http://schemas.openxmlformats.org/drawingml/2006/wordprocessingDrawing" xmlns:w10="urn:schemas-microsoft-com:office:word" xmlns:w="http://schemas.openxmlformats.org/wordprocessingml/2006/main" xmlns:w14="http://schemas.microsoft.com/office/word/2010/wordml" xmlns:wpg="http://schemas.microsoft.com/office/word/2010/wordprocessingGroup" xmlns:wpi="http://schemas.microsoft.com/office/word/2010/wordprocessingInk" xmlns:wne="http://schemas.microsoft.com/office/word/2006/wordml" xmlns:wps="http://schemas.microsoft.com/office/word/2010/wordprocessingShape" mc:Ignorable="w14 wp14">
+  <w:abstractNum w:abstractNumId="0">
+    <w:nsid w:val="D3329A8B"/>
+    <w:multiLevelType w:val="singleLevel"/>
+    <w:tmpl w:val="D3329A8B"/>
+    <w:lvl w:ilvl="0" w:tentative="0">
+      <w:start w:val="1"/>
+      <w:numFmt w:val="decimal"/>
+      <w:suff w:val="space"/>
+      <w:lvlText w:val="%1."/>
+      <w:lvlJc w:val="left"/>
+    </w:lvl>
+  </w:abstractNum>
+  <w:num w:numId="1">
+    <w:abstractNumId w:val="0"/>
+  </w:num>
+</w:numbering>
 </file>
 
 <file path=word/styles.xml><?xml version="1.0" encoding="utf-8"?>
@@ -374,7 +1110,7 @@
     <w:lsdException w:qFormat="1" w:unhideWhenUsed="0" w:uiPriority="0" w:semiHidden="0" w:name="Title"/>
     <w:lsdException w:unhideWhenUsed="0" w:uiPriority="0" w:semiHidden="0" w:name="Closing"/>
     <w:lsdException w:unhideWhenUsed="0" w:uiPriority="0" w:semiHidden="0" w:name="Signature"/>
-    <w:lsdException w:unhideWhenUsed="0" w:uiPriority="0" w:name="Default Paragraph Font"/>
+    <w:lsdException w:qFormat="1" w:unhideWhenUsed="0" w:uiPriority="0" w:name="Default Paragraph Font"/>
     <w:lsdException w:unhideWhenUsed="0" w:uiPriority="0" w:semiHidden="0" w:name="Body Text"/>
     <w:lsdException w:unhideWhenUsed="0" w:uiPriority="0" w:semiHidden="0" w:name="Body Text Indent"/>
     <w:lsdException w:unhideWhenUsed="0" w:uiPriority="0" w:semiHidden="0" w:name="List Continue"/>
@@ -570,6 +1306,7 @@
   <w:style w:type="character" w:default="1" w:styleId="2">
     <w:name w:val="Default Paragraph Font"/>
     <w:semiHidden/>
+    <w:qFormat/>
     <w:uiPriority w:val="0"/>
   </w:style>
   <w:style w:type="table" w:default="1" w:styleId="4">

</xml_diff>